<commit_message>
first 1.2 Threat Actor version
</commit_message>
<xml_diff>
--- a/documents/STIX_ThreatActor_Draft.docx
+++ b/documents/STIX_ThreatActor_Draft.docx
@@ -12,7 +12,10 @@
       </w:r>
     </w:p>
     <w:p/>
-    <w:p/>
+    <w:p>
+      <w:bookmarkStart w:id="0" w:name="_GoBack"/>
+      <w:bookmarkEnd w:id="0"/>
+    </w:p>
     <w:p/>
     <w:p/>
     <w:p/>
@@ -54,7 +57,16 @@
           <w:sz w:val="56"/>
           <w:szCs w:val="56"/>
         </w:rPr>
-        <w:t>1.1.1</w:t>
+        <w:t>1.</w:t>
+      </w:r>
+      <w:r>
+        <w:rPr>
+          <w:rStyle w:val="BookTitle"/>
+          <w:color w:val="000000" w:themeColor="text1"/>
+          <w:sz w:val="56"/>
+          <w:szCs w:val="56"/>
+        </w:rPr>
+        <w:t>2</w:t>
       </w:r>
     </w:p>
     <w:p>
@@ -120,7 +132,7 @@
           <w:sz w:val="48"/>
           <w:szCs w:val="48"/>
         </w:rPr>
-        <w:t>.1.1</w:t>
+        <w:t>.</w:t>
       </w:r>
       <w:r>
         <w:rPr>
@@ -129,6 +141,15 @@
           <w:sz w:val="48"/>
           <w:szCs w:val="48"/>
         </w:rPr>
+        <w:t>2</w:t>
+      </w:r>
+      <w:r>
+        <w:rPr>
+          <w:rStyle w:val="BookTitle"/>
+          <w:color w:val="000000" w:themeColor="text1"/>
+          <w:sz w:val="48"/>
+          <w:szCs w:val="48"/>
+        </w:rPr>
         <w:t>)</w:t>
       </w:r>
     </w:p>
@@ -153,7 +174,14 @@
           <w:rStyle w:val="BookTitle"/>
           <w:b w:val="0"/>
         </w:rPr>
-        <w:t>May 11</w:t>
+        <w:t>June</w:t>
+      </w:r>
+      <w:r>
+        <w:rPr>
+          <w:rStyle w:val="BookTitle"/>
+          <w:b w:val="0"/>
+        </w:rPr>
+        <w:t xml:space="preserve"> 11</w:t>
       </w:r>
       <w:r>
         <w:rPr>
@@ -242,7 +270,7 @@
           <w:sz w:val="23"/>
           <w:szCs w:val="23"/>
         </w:rPr>
-        <w:t xml:space="preserve">) framework defines eight core constructs and the relationships between them for the purposes of modeling cyber threat information and enabling cyber threat information analysis and sharing.  This specification </w:t>
+        <w:t xml:space="preserve">) framework defines </w:t>
       </w:r>
       <w:r>
         <w:rPr>
@@ -251,7 +279,7 @@
           <w:sz w:val="23"/>
           <w:szCs w:val="23"/>
         </w:rPr>
-        <w:t xml:space="preserve">document </w:t>
+        <w:t>nine</w:t>
       </w:r>
       <w:r>
         <w:rPr>
@@ -260,7 +288,7 @@
           <w:sz w:val="23"/>
           <w:szCs w:val="23"/>
         </w:rPr>
-        <w:t xml:space="preserve">defines the </w:t>
+        <w:t xml:space="preserve"> core constructs and the relationships between them for the purposes of modeling cyber threat information and enabling cyber threat information analysis and sharing.  This specification </w:t>
       </w:r>
       <w:r>
         <w:rPr>
@@ -269,7 +297,7 @@
           <w:sz w:val="23"/>
           <w:szCs w:val="23"/>
         </w:rPr>
-        <w:t>Threat Actor</w:t>
+        <w:t xml:space="preserve">document </w:t>
       </w:r>
       <w:r>
         <w:rPr>
@@ -278,7 +306,7 @@
           <w:sz w:val="23"/>
           <w:szCs w:val="23"/>
         </w:rPr>
-        <w:t xml:space="preserve"> construct, </w:t>
+        <w:t xml:space="preserve">defines the </w:t>
       </w:r>
       <w:r>
         <w:rPr>
@@ -287,6 +315,24 @@
           <w:sz w:val="23"/>
           <w:szCs w:val="23"/>
         </w:rPr>
+        <w:t>Threat Actor</w:t>
+      </w:r>
+      <w:r>
+        <w:rPr>
+          <w:i/>
+          <w:iCs/>
+          <w:sz w:val="23"/>
+          <w:szCs w:val="23"/>
+        </w:rPr>
+        <w:t xml:space="preserve"> construct, </w:t>
+      </w:r>
+      <w:r>
+        <w:rPr>
+          <w:i/>
+          <w:iCs/>
+          <w:sz w:val="23"/>
+          <w:szCs w:val="23"/>
+        </w:rPr>
         <w:t xml:space="preserve">which </w:t>
       </w:r>
       <w:r>
@@ -350,10 +396,10 @@
           <w:sz w:val="28"/>
         </w:rPr>
         <w:sectPr>
-          <w:headerReference w:type="default" r:id="rId12"/>
-          <w:footerReference w:type="even" r:id="rId13"/>
-          <w:footerReference w:type="default" r:id="rId14"/>
-          <w:headerReference w:type="first" r:id="rId15"/>
+          <w:headerReference w:type="default" r:id="rId8"/>
+          <w:footerReference w:type="even" r:id="rId9"/>
+          <w:footerReference w:type="default" r:id="rId10"/>
+          <w:headerReference w:type="first" r:id="rId11"/>
           <w:pgSz w:w="12240" w:h="15840"/>
           <w:pgMar w:top="1440" w:right="1800" w:bottom="1440" w:left="1800" w:header="720" w:footer="720" w:gutter="0"/>
           <w:cols w:space="720"/>
@@ -535,8 +581,8 @@
           <w:sz w:val="28"/>
         </w:rPr>
         <w:sectPr>
-          <w:headerReference w:type="first" r:id="rId16"/>
-          <w:footerReference w:type="first" r:id="rId17"/>
+          <w:headerReference w:type="first" r:id="rId12"/>
+          <w:footerReference w:type="first" r:id="rId13"/>
           <w:type w:val="continuous"/>
           <w:pgSz w:w="12240" w:h="15840"/>
           <w:pgMar w:top="1530" w:right="1800" w:bottom="1440" w:left="1800" w:header="720" w:footer="720" w:gutter="0"/>
@@ -608,7 +654,7 @@
         <w:footnoteReference w:id="2"/>
       </w:r>
     </w:p>
-    <w:bookmarkStart w:id="0" w:name="_Toc254248870" w:displacedByCustomXml="next"/>
+    <w:bookmarkStart w:id="1" w:name="_Toc254248870" w:displacedByCustomXml="next"/>
     <w:sdt>
       <w:sdtPr>
         <w:rPr>
@@ -640,16 +686,7 @@
               <w:rFonts w:asciiTheme="minorHAnsi" w:hAnsiTheme="minorHAnsi"/>
               <w:color w:val="000000" w:themeColor="text1"/>
             </w:rPr>
-            <w:t>Table of C</w:t>
-          </w:r>
-          <w:bookmarkStart w:id="1" w:name="_GoBack"/>
-          <w:bookmarkEnd w:id="1"/>
-          <w:r>
-            <w:rPr>
-              <w:rFonts w:asciiTheme="minorHAnsi" w:hAnsiTheme="minorHAnsi"/>
-              <w:color w:val="000000" w:themeColor="text1"/>
-            </w:rPr>
-            <w:t>ontents</w:t>
+            <w:t>Table of Contents</w:t>
           </w:r>
         </w:p>
         <w:p>
@@ -2372,8 +2409,8 @@
           <w:numId w:val="0"/>
         </w:numPr>
         <w:sectPr>
-          <w:headerReference w:type="first" r:id="rId18"/>
-          <w:footerReference w:type="first" r:id="rId19"/>
+          <w:headerReference w:type="first" r:id="rId14"/>
+          <w:footerReference w:type="first" r:id="rId15"/>
           <w:type w:val="oddPage"/>
           <w:pgSz w:w="12240" w:h="15840"/>
           <w:pgMar w:top="1530" w:right="1800" w:bottom="1440" w:left="1800" w:header="720" w:footer="720" w:gutter="0"/>
@@ -2388,8 +2425,8 @@
         <w:pStyle w:val="Heading1"/>
       </w:pPr>
       <w:bookmarkStart w:id="3" w:name="_Toc420662902"/>
-      <w:bookmarkEnd w:id="0"/>
       <w:bookmarkEnd w:id="2"/>
+      <w:bookmarkEnd w:id="1"/>
       <w:r>
         <w:lastRenderedPageBreak/>
         <w:t>Introduction</w:t>
@@ -2431,7 +2468,10 @@
         <w:t>framework defines</w:t>
       </w:r>
       <w:r>
-        <w:t xml:space="preserve"> eight</w:t>
+        <w:t xml:space="preserve"> </w:t>
+      </w:r>
+      <w:r>
+        <w:t>nine</w:t>
       </w:r>
       <w:r>
         <w:t xml:space="preserve"> top-level</w:t>
@@ -2471,12 +2511,25 @@
       </w:r>
       <w:proofErr w:type="spellEnd"/>
       <w:r>
-        <w:t>, Campaign</w:t>
-      </w:r>
+        <w:t xml:space="preserve">, </w:t>
+      </w:r>
+      <w:proofErr w:type="spellStart"/>
+      <w:r>
+        <w:t>Campaign</w:t>
+      </w:r>
+      <w:proofErr w:type="gramStart"/>
       <w:r>
         <w:t>,</w:t>
       </w:r>
       <w:r>
+        <w:t>Report</w:t>
+      </w:r>
+      <w:proofErr w:type="spellEnd"/>
+      <w:proofErr w:type="gramEnd"/>
+      <w:r>
+        <w:t xml:space="preserve">, </w:t>
+      </w:r>
+      <w:r>
         <w:t xml:space="preserve"> and </w:t>
       </w:r>
       <w:proofErr w:type="spellStart"/>
@@ -2503,10 +2556,10 @@
         <w:t xml:space="preserve"> Version </w:t>
       </w:r>
       <w:r>
-        <w:t>1</w:t>
-      </w:r>
-      <w:r>
-        <w:t xml:space="preserve">.1.1 data model.  </w:t>
+        <w:t>1.2</w:t>
+      </w:r>
+      <w:r>
+        <w:t xml:space="preserve"> data model.  </w:t>
       </w:r>
     </w:p>
     <w:p>
@@ -2818,7 +2871,13 @@
         <w:t>]</w:t>
       </w:r>
       <w:r>
-        <w:t xml:space="preserve">, which in addition to the eight top-level component data models mentioned in the Introduction, includes a </w:t>
+        <w:t xml:space="preserve">, which in addition to the </w:t>
+      </w:r>
+      <w:r>
+        <w:t>nine</w:t>
+      </w:r>
+      <w:r>
+        <w:t xml:space="preserve"> top-level component data models mentioned in the Introduction, includes a </w:t>
       </w:r>
       <w:r>
         <w:t xml:space="preserve">core </w:t>
@@ -2957,10 +3016,10 @@
         </w:rPr>
         <w:lastRenderedPageBreak/>
         <w:drawing>
-          <wp:inline distT="0" distB="0" distL="0" distR="0" wp14:anchorId="445D8BA5" wp14:editId="12B15FFC">
-            <wp:extent cx="3609975" cy="1762446"/>
-            <wp:effectExtent l="0" t="0" r="0" b="9525"/>
-            <wp:docPr id="3" name="Picture 3"/>
+          <wp:inline distT="0" distB="0" distL="0" distR="0" wp14:anchorId="0009D040" wp14:editId="4458873F">
+            <wp:extent cx="3549061" cy="1730578"/>
+            <wp:effectExtent l="0" t="0" r="0" b="3175"/>
+            <wp:docPr id="2" name="Picture 2"/>
             <wp:cNvGraphicFramePr>
               <a:graphicFrameLocks xmlns:a="http://schemas.openxmlformats.org/drawingml/2006/main" noChangeAspect="1"/>
             </wp:cNvGraphicFramePr>
@@ -2968,13 +3027,13 @@
               <a:graphicData uri="http://schemas.openxmlformats.org/drawingml/2006/picture">
                 <pic:pic xmlns:pic="http://schemas.openxmlformats.org/drawingml/2006/picture">
                   <pic:nvPicPr>
-                    <pic:cNvPr id="0" name="Picture 5"/>
+                    <pic:cNvPr id="0" name="Picture 6"/>
                     <pic:cNvPicPr>
                       <a:picLocks noChangeAspect="1" noChangeArrowheads="1"/>
                     </pic:cNvPicPr>
                   </pic:nvPicPr>
                   <pic:blipFill>
-                    <a:blip r:embed="rId20">
+                    <a:blip r:embed="rId16">
                       <a:extLst>
                         <a:ext uri="{28A0092B-C50C-407E-A947-70E740481C1C}">
                           <a14:useLocalDpi xmlns:a14="http://schemas.microsoft.com/office/drawing/2010/main" val="0"/>
@@ -2989,15 +3048,12 @@
                   <pic:spPr bwMode="auto">
                     <a:xfrm>
                       <a:off x="0" y="0"/>
-                      <a:ext cx="3665577" cy="1789592"/>
+                      <a:ext cx="3561039" cy="1736419"/>
                     </a:xfrm>
                     <a:prstGeom prst="rect">
                       <a:avLst/>
                     </a:prstGeom>
                     <a:noFill/>
-                    <a:ln>
-                      <a:noFill/>
-                    </a:ln>
                   </pic:spPr>
                 </pic:pic>
               </a:graphicData>
@@ -3151,23 +3207,7 @@
           <w:color w:val="auto"/>
           <w:sz w:val="24"/>
         </w:rPr>
-        <w:t>1</w:t>
-      </w:r>
-      <w:r>
-        <w:rPr>
-          <w:b w:val="0"/>
-          <w:color w:val="auto"/>
-          <w:sz w:val="24"/>
-        </w:rPr>
-        <w:t>.1</w:t>
-      </w:r>
-      <w:r>
-        <w:rPr>
-          <w:b w:val="0"/>
-          <w:color w:val="auto"/>
-          <w:sz w:val="24"/>
-        </w:rPr>
-        <w:t>.1</w:t>
+        <w:t>1.2</w:t>
       </w:r>
       <w:r>
         <w:rPr>
@@ -3238,15 +3278,15 @@
         <w:pStyle w:val="Heading2"/>
       </w:pPr>
       <w:bookmarkStart w:id="8" w:name="_Ref394437867"/>
-      <w:bookmarkStart w:id="9" w:name="_Ref388860303"/>
-      <w:bookmarkStart w:id="10" w:name="_Toc389570601"/>
-      <w:bookmarkStart w:id="11" w:name="_Toc389581071"/>
-      <w:bookmarkStart w:id="12" w:name="_Toc420662904"/>
+      <w:bookmarkStart w:id="9" w:name="_Toc420662904"/>
+      <w:bookmarkStart w:id="10" w:name="_Ref388860303"/>
+      <w:bookmarkStart w:id="11" w:name="_Toc389570601"/>
+      <w:bookmarkStart w:id="12" w:name="_Toc389581071"/>
       <w:r>
         <w:t>Document Conventions</w:t>
       </w:r>
       <w:bookmarkEnd w:id="8"/>
-      <w:bookmarkEnd w:id="12"/>
+      <w:bookmarkEnd w:id="9"/>
     </w:p>
     <w:p>
       <w:pPr>
@@ -3896,7 +3936,13 @@
         <w:t>TM</w:t>
       </w:r>
       <w:r>
-        <w:t xml:space="preserve"> 1.1.1 Specification Overview</w:t>
+        <w:t xml:space="preserve"> </w:t>
+      </w:r>
+      <w:r>
+        <w:t>1.2</w:t>
+      </w:r>
+      <w:r>
+        <w:t xml:space="preserve"> Specification Overview</w:t>
       </w:r>
       <w:r>
         <w:t xml:space="preserve"> document [STIX</w:t>
@@ -4315,7 +4361,7 @@
                           </pic:cNvPicPr>
                         </pic:nvPicPr>
                         <pic:blipFill>
-                          <a:blip r:embed="rId21" r:link="rId22">
+                          <a:blip r:embed="rId17" r:link="rId18">
                             <a:extLst>
                               <a:ext uri="{28A0092B-C50C-407E-A947-70E740481C1C}">
                                 <a14:useLocalDpi xmlns:a14="http://schemas.microsoft.com/office/drawing/2010/main" val="0"/>
@@ -4439,10 +4485,10 @@
                   <v:path o:extrusionok="f" gradientshapeok="t" o:connecttype="rect"/>
                   <o:lock v:ext="edit" aspectratio="t"/>
                 </v:shapetype>
-                <v:shape id="_x0000_i1025" type="#_x0000_t75" style="width:20.95pt;height:20.95pt" o:ole="">
-                  <v:imagedata r:id="rId23" o:title=""/>
+                <v:shape id="_x0000_i1025" type="#_x0000_t75" style="width:20.8pt;height:20.8pt" o:ole="">
+                  <v:imagedata r:id="rId19" o:title=""/>
                 </v:shape>
-                <o:OLEObject Type="Embed" ProgID="PBrush" ShapeID="_x0000_i1025" DrawAspect="Content" ObjectID="_1494404808" r:id="rId24"/>
+                <o:OLEObject Type="Embed" ProgID="PBrush" ShapeID="_x0000_i1025" DrawAspect="Content" ObjectID="_1495267524" r:id="rId20"/>
               </w:object>
             </w:r>
           </w:p>
@@ -4526,7 +4572,7 @@
                           </pic:cNvPicPr>
                         </pic:nvPicPr>
                         <pic:blipFill rotWithShape="1">
-                          <a:blip r:embed="rId25"/>
+                          <a:blip r:embed="rId21"/>
                           <a:srcRect l="8356" t="44994" r="84429" b="32932"/>
                           <a:stretch/>
                         </pic:blipFill>
@@ -4609,10 +4655,10 @@
             </w:pPr>
             <w:r>
               <w:object w:dxaOrig="270" w:dyaOrig="195" w14:anchorId="4A4D43EB">
-                <v:shape id="_x0000_i1026" type="#_x0000_t75" style="width:14.25pt;height:14.25pt" o:ole="">
-                  <v:imagedata r:id="rId26" o:title=""/>
+                <v:shape id="_x0000_i1026" type="#_x0000_t75" style="width:13.9pt;height:13.9pt" o:ole="">
+                  <v:imagedata r:id="rId22" o:title=""/>
                 </v:shape>
-                <o:OLEObject Type="Embed" ProgID="PBrush" ShapeID="_x0000_i1026" DrawAspect="Content" ObjectID="_1494404809" r:id="rId27"/>
+                <o:OLEObject Type="Embed" ProgID="PBrush" ShapeID="_x0000_i1026" DrawAspect="Content" ObjectID="_1495267525" r:id="rId23"/>
               </w:object>
             </w:r>
           </w:p>
@@ -4680,10 +4726,10 @@
             </w:pPr>
             <w:r>
               <w:object w:dxaOrig="210" w:dyaOrig="150" w14:anchorId="11335FE5">
-                <v:shape id="_x0000_i1027" type="#_x0000_t75" style="width:14.25pt;height:14.25pt" o:ole="">
-                  <v:imagedata r:id="rId28" o:title=""/>
+                <v:shape id="_x0000_i1027" type="#_x0000_t75" style="width:13.9pt;height:13.9pt" o:ole="">
+                  <v:imagedata r:id="rId24" o:title=""/>
                 </v:shape>
-                <o:OLEObject Type="Embed" ProgID="PBrush" ShapeID="_x0000_i1027" DrawAspect="Content" ObjectID="_1494404810" r:id="rId29"/>
+                <o:OLEObject Type="Embed" ProgID="PBrush" ShapeID="_x0000_i1027" DrawAspect="Content" ObjectID="_1495267526" r:id="rId25"/>
               </w:object>
             </w:r>
           </w:p>
@@ -4818,7 +4864,7 @@
                 </mc:Choice>
                 <mc:Fallback>
                   <w:pict>
-                    <v:shapetype w14:anchorId="0AE24EAF" id="_x0000_t32" coordsize="21600,21600" o:spt="32" o:oned="t" path="m,l21600,21600e" filled="f">
+                    <v:shapetype w14:anchorId="1A14BAB5" id="_x0000_t32" coordsize="21600,21600" o:spt="32" o:oned="t" path="m,l21600,21600e" filled="f">
                       <v:path arrowok="t" fillok="f" o:connecttype="none"/>
                       <o:lock v:ext="edit" shapetype="t"/>
                     </v:shapetype>
@@ -4898,10 +4944,10 @@
                 <w:color w:val="000000" w:themeColor="text1"/>
               </w:rPr>
               <w:object w:dxaOrig="1140" w:dyaOrig="780" w14:anchorId="7AF29FA4">
-                <v:shape id="_x0000_i1028" type="#_x0000_t75" style="width:57.75pt;height:35.15pt" o:ole="">
-                  <v:imagedata r:id="rId30" o:title=""/>
+                <v:shape id="_x0000_i1028" type="#_x0000_t75" style="width:58.1pt;height:35.55pt" o:ole="">
+                  <v:imagedata r:id="rId26" o:title=""/>
                 </v:shape>
-                <o:OLEObject Type="Embed" ProgID="PBrush" ShapeID="_x0000_i1028" DrawAspect="Content" ObjectID="_1494404811" r:id="rId31"/>
+                <o:OLEObject Type="Embed" ProgID="PBrush" ShapeID="_x0000_i1028" DrawAspect="Content" ObjectID="_1495267527" r:id="rId27"/>
               </w:object>
             </w:r>
           </w:p>
@@ -4960,37 +5006,7 @@
         <w:spacing w:after="240"/>
       </w:pPr>
       <w:r>
-        <w:t>The shapes of the UML diagrams are c</w:t>
-      </w:r>
-      <w:r>
-        <w:t>olor cod</w:t>
-      </w:r>
-      <w:r>
-        <w:t xml:space="preserve">ed </w:t>
-      </w:r>
-      <w:r>
-        <w:t xml:space="preserve">to indicate the data model </w:t>
-      </w:r>
-      <w:r>
-        <w:t>associated with a</w:t>
-      </w:r>
-      <w:r>
-        <w:t xml:space="preserve"> class.  </w:t>
-      </w:r>
-      <w:r>
-        <w:t xml:space="preserve">The colors used </w:t>
-      </w:r>
-      <w:r>
-        <w:t xml:space="preserve">in the </w:t>
-      </w:r>
-      <w:r>
-        <w:t>Threat Actor</w:t>
-      </w:r>
-      <w:r>
-        <w:t xml:space="preserve"> specification </w:t>
-      </w:r>
-      <w:r>
-        <w:t xml:space="preserve">are illustrated in </w:t>
+        <w:t xml:space="preserve">The shapes of the UML diagrams are color coded to indicate the data model associated with a class.  The colors used in the Report specification are illustrated via exemplars in </w:t>
       </w:r>
       <w:r>
         <w:fldChar w:fldCharType="begin"/>
@@ -5051,7 +5067,7 @@
                     <pic:cNvPicPr/>
                   </pic:nvPicPr>
                   <pic:blipFill>
-                    <a:blip r:embed="rId32"/>
+                    <a:blip r:embed="rId28"/>
                     <a:stretch>
                       <a:fillRect/>
                     </a:stretch>
@@ -5218,9 +5234,9 @@
       </w:pPr>
       <w:bookmarkStart w:id="37" w:name="_Ref389860108"/>
       <w:bookmarkStart w:id="38" w:name="_Ref391367621"/>
-      <w:bookmarkEnd w:id="9"/>
       <w:bookmarkEnd w:id="10"/>
       <w:bookmarkEnd w:id="11"/>
+      <w:bookmarkEnd w:id="12"/>
       <w:r>
         <w:t xml:space="preserve">Throughout </w:t>
       </w:r>
@@ -5308,6 +5324,7 @@
         <w:spacing w:after="240"/>
       </w:pPr>
       <w:r>
+        <w:lastRenderedPageBreak/>
         <w:t xml:space="preserve">Note that if a class is a specialization of a superclass, only the properties that constitute the specialization are shown in the property table (i.e., properties of the superclass will not be shown).  However, details of the superclass may be shown in the UML diagram.  </w:t>
       </w:r>
       <w:r>
@@ -5319,7 +5336,6 @@
         <w:spacing w:after="240"/>
       </w:pPr>
       <w:r>
-        <w:lastRenderedPageBreak/>
         <w:t xml:space="preserve">In addition, properties that are part of a “choice” relationship (e.g., Prop1 OR Prop2 is used but not both) will be denoted by a unique letter subscript (e.g., </w:t>
       </w:r>
       <w:proofErr w:type="spellStart"/>
@@ -5832,7 +5848,6 @@
               <w:rPr>
                 <w:u w:val="single"/>
               </w:rPr>
-              <w:lastRenderedPageBreak/>
               <w:t>specif</w:t>
             </w:r>
             <w:r>
@@ -5916,7 +5931,7 @@
           <w:szCs w:val="32"/>
         </w:rPr>
         <w:sectPr>
-          <w:footerReference w:type="default" r:id="rId33"/>
+          <w:footerReference w:type="default" r:id="rId29"/>
           <w:pgSz w:w="12240" w:h="15840"/>
           <w:pgMar w:top="1440" w:right="1710" w:bottom="1440" w:left="1620" w:header="720" w:footer="720" w:gutter="0"/>
           <w:pgNumType w:start="1"/>
@@ -5929,13 +5944,13 @@
       <w:pPr>
         <w:pStyle w:val="Heading1"/>
       </w:pPr>
-      <w:bookmarkStart w:id="42" w:name="_Ref395082039"/>
-      <w:bookmarkStart w:id="43" w:name="_Toc420662914"/>
+      <w:bookmarkStart w:id="42" w:name="_Toc420662914"/>
+      <w:bookmarkStart w:id="43" w:name="_Ref395082039"/>
       <w:r>
         <w:lastRenderedPageBreak/>
         <w:t>Background Information</w:t>
       </w:r>
-      <w:bookmarkEnd w:id="43"/>
+      <w:bookmarkEnd w:id="42"/>
     </w:p>
     <w:p>
       <w:pPr>
@@ -6000,7 +6015,7 @@
         <w:t>Data Models</w:t>
       </w:r>
       <w:bookmarkEnd w:id="38"/>
-      <w:bookmarkEnd w:id="42"/>
+      <w:bookmarkEnd w:id="43"/>
       <w:bookmarkEnd w:id="44"/>
     </w:p>
     <w:p>
@@ -6138,7 +6153,7 @@
                     </pic:cNvPicPr>
                   </pic:nvPicPr>
                   <pic:blipFill>
-                    <a:blip r:embed="rId34">
+                    <a:blip r:embed="rId30">
                       <a:extLst>
                         <a:ext uri="{28A0092B-C50C-407E-A947-70E740481C1C}">
                           <a14:useLocalDpi xmlns:a14="http://schemas.microsoft.com/office/drawing/2010/main" val="0"/>
@@ -6388,7 +6403,7 @@
       <w:r>
         <w:t xml:space="preserve">A STIX </w:t>
       </w:r>
-      <w:hyperlink r:id="rId35" w:history="1">
+      <w:hyperlink r:id="rId31" w:history="1">
         <w:r>
           <w:t>Campaign</w:t>
         </w:r>
@@ -7150,7 +7165,7 @@
                     <pic:cNvPicPr/>
                   </pic:nvPicPr>
                   <pic:blipFill>
-                    <a:blip r:embed="rId36"/>
+                    <a:blip r:embed="rId32"/>
                     <a:stretch>
                       <a:fillRect/>
                     </a:stretch>
@@ -8364,7 +8379,14 @@
                 <w:sz w:val="22"/>
                 <w:szCs w:val="22"/>
               </w:rPr>
-              <w:t>0..1</w:t>
+              <w:t>0..</w:t>
+            </w:r>
+            <w:r>
+              <w:rPr>
+                <w:sz w:val="22"/>
+                <w:szCs w:val="22"/>
+              </w:rPr>
+              <w:t>*</w:t>
             </w:r>
           </w:p>
         </w:tc>
@@ -8540,7 +8562,14 @@
                 <w:sz w:val="22"/>
                 <w:szCs w:val="22"/>
               </w:rPr>
-              <w:t>0..1</w:t>
+              <w:t>0..</w:t>
+            </w:r>
+            <w:r>
+              <w:rPr>
+                <w:sz w:val="22"/>
+                <w:szCs w:val="22"/>
+              </w:rPr>
+              <w:t>*</w:t>
             </w:r>
           </w:p>
         </w:tc>
@@ -8775,7 +8804,21 @@
                 <w:sz w:val="22"/>
                 <w:szCs w:val="22"/>
               </w:rPr>
-              <w:t xml:space="preserve"> subclass as defined in the “STIX Extensions Specification Version 1.1.1” document [STIX</w:t>
+              <w:t xml:space="preserve"> subclass as defined in the “STIX Extensions Specification Version </w:t>
+            </w:r>
+            <w:r>
+              <w:rPr>
+                <w:sz w:val="22"/>
+                <w:szCs w:val="22"/>
+              </w:rPr>
+              <w:t>1.2</w:t>
+            </w:r>
+            <w:r>
+              <w:rPr>
+                <w:sz w:val="22"/>
+                <w:szCs w:val="22"/>
+              </w:rPr>
+              <w:t>” document [STIX</w:t>
             </w:r>
             <w:r>
               <w:rPr>
@@ -12714,7 +12757,10 @@
         <w:t>STIX</w:t>
       </w:r>
       <w:r>
-        <w:t xml:space="preserve"> Version 1.1.1</w:t>
+        <w:t xml:space="preserve"> Version </w:t>
+      </w:r>
+      <w:r>
+        <w:t>1.2</w:t>
       </w:r>
       <w:r>
         <w:t>.</w:t>
@@ -13355,6 +13401,62 @@
           </w:p>
         </w:tc>
       </w:tr>
+      <w:tr>
+        <w:trPr>
+          <w:trHeight w:val="547"/>
+          <w:jc w:val="center"/>
+        </w:trPr>
+        <w:tc>
+          <w:tcPr>
+            <w:tcW w:w="2358" w:type="dxa"/>
+            <w:vAlign w:val="center"/>
+          </w:tcPr>
+          <w:p>
+            <w:pPr>
+              <w:keepNext/>
+              <w:keepLines/>
+              <w:rPr>
+                <w:b/>
+                <w:sz w:val="22"/>
+              </w:rPr>
+            </w:pPr>
+            <w:r>
+              <w:rPr>
+                <w:b/>
+                <w:sz w:val="22"/>
+              </w:rPr>
+              <w:t>1.2</w:t>
+            </w:r>
+          </w:p>
+        </w:tc>
+        <w:tc>
+          <w:tcPr>
+            <w:tcW w:w="3757" w:type="dxa"/>
+            <w:vAlign w:val="center"/>
+          </w:tcPr>
+          <w:p>
+            <w:pPr>
+              <w:keepNext/>
+              <w:keepLines/>
+              <w:rPr>
+                <w:sz w:val="22"/>
+              </w:rPr>
+            </w:pPr>
+            <w:r>
+              <w:rPr>
+                <w:sz w:val="22"/>
+              </w:rPr>
+              <w:t>Threat Actor data model Version 1.</w:t>
+            </w:r>
+            <w:r>
+              <w:rPr>
+                <w:sz w:val="22"/>
+              </w:rPr>
+              <w:t>2</w:t>
+            </w:r>
+          </w:p>
+        </w:tc>
+      </w:tr>
     </w:tbl>
     <w:p>
       <w:pPr>
@@ -13571,7 +13673,7 @@
                     <pic:cNvPicPr/>
                   </pic:nvPicPr>
                   <pic:blipFill>
-                    <a:blip r:embed="rId37"/>
+                    <a:blip r:embed="rId33"/>
                     <a:stretch>
                       <a:fillRect/>
                     </a:stretch>
@@ -14526,7 +14628,7 @@
                     <pic:cNvPicPr/>
                   </pic:nvPicPr>
                   <pic:blipFill>
-                    <a:blip r:embed="rId38"/>
+                    <a:blip r:embed="rId34"/>
                     <a:stretch>
                       <a:fillRect/>
                     </a:stretch>
@@ -15565,7 +15667,7 @@
                     <pic:cNvPicPr/>
                   </pic:nvPicPr>
                   <pic:blipFill>
-                    <a:blip r:embed="rId39"/>
+                    <a:blip r:embed="rId35"/>
                     <a:stretch>
                       <a:fillRect/>
                     </a:stretch>
@@ -16399,7 +16501,7 @@
       <w:r>
         <w:tab/>
       </w:r>
-      <w:hyperlink r:id="rId40" w:history="1">
+      <w:hyperlink r:id="rId36" w:history="1">
         <w:r>
           <w:rPr>
             <w:rStyle w:val="Hyperlink"/>
@@ -16432,7 +16534,7 @@
         <w:keepLines/>
         <w:ind w:left="720" w:firstLine="720"/>
       </w:pPr>
-      <w:hyperlink r:id="rId41" w:history="1">
+      <w:hyperlink r:id="rId37" w:history="1">
         <w:r>
           <w:rPr>
             <w:rStyle w:val="Hyperlink"/>
@@ -16485,7 +16587,7 @@
       <w:r>
         <w:tab/>
       </w:r>
-      <w:hyperlink r:id="rId42" w:history="1">
+      <w:hyperlink r:id="rId38" w:history="1">
         <w:r>
           <w:rPr>
             <w:rStyle w:val="Hyperlink"/>
@@ -16543,7 +16645,7 @@
       <w:r>
         <w:tab/>
       </w:r>
-      <w:hyperlink r:id="rId43" w:history="1">
+      <w:hyperlink r:id="rId39" w:history="1">
         <w:r>
           <w:rPr>
             <w:rStyle w:val="Hyperlink"/>
@@ -16616,7 +16718,13 @@
         <w:rPr>
           <w:szCs w:val="24"/>
         </w:rPr>
-        <w:t xml:space="preserve">1.1.1 </w:t>
+        <w:t>1.2</w:t>
+      </w:r>
+      <w:r>
+        <w:rPr>
+          <w:szCs w:val="24"/>
+        </w:rPr>
+        <w:t xml:space="preserve"> </w:t>
       </w:r>
       <w:r>
         <w:rPr>
@@ -16628,7 +16736,19 @@
         <w:rPr>
           <w:szCs w:val="24"/>
         </w:rPr>
-        <w:t>(v1.1.1)</w:t>
+        <w:t>(v</w:t>
+      </w:r>
+      <w:r>
+        <w:rPr>
+          <w:szCs w:val="24"/>
+        </w:rPr>
+        <w:t>1.2</w:t>
+      </w:r>
+      <w:r>
+        <w:rPr>
+          <w:szCs w:val="24"/>
+        </w:rPr>
+        <w:t>)</w:t>
       </w:r>
       <w:r>
         <w:rPr>
@@ -16656,7 +16776,7 @@
         </w:rPr>
         <w:tab/>
       </w:r>
-      <w:hyperlink r:id="rId44" w:history="1">
+      <w:hyperlink r:id="rId40" w:history="1">
         <w:r>
           <w:rPr>
             <w:rStyle w:val="Hyperlink"/>
@@ -16725,7 +16845,13 @@
         <w:rPr>
           <w:szCs w:val="24"/>
         </w:rPr>
-        <w:t xml:space="preserve">1.1.1 </w:t>
+        <w:t>1.2</w:t>
+      </w:r>
+      <w:r>
+        <w:rPr>
+          <w:szCs w:val="24"/>
+        </w:rPr>
+        <w:t xml:space="preserve"> </w:t>
       </w:r>
       <w:r>
         <w:rPr>
@@ -16737,7 +16863,19 @@
         <w:rPr>
           <w:szCs w:val="24"/>
         </w:rPr>
-        <w:t>xtensions Specification (v1.1.1)</w:t>
+        <w:t>xtensions Specification (v</w:t>
+      </w:r>
+      <w:r>
+        <w:rPr>
+          <w:szCs w:val="24"/>
+        </w:rPr>
+        <w:t>1.2</w:t>
+      </w:r>
+      <w:r>
+        <w:rPr>
+          <w:szCs w:val="24"/>
+        </w:rPr>
+        <w:t>)</w:t>
       </w:r>
     </w:p>
     <w:p>
@@ -16752,7 +16890,7 @@
       <w:r>
         <w:tab/>
       </w:r>
-      <w:hyperlink r:id="rId45" w:history="1">
+      <w:hyperlink r:id="rId41" w:history="1">
         <w:r>
           <w:rPr>
             <w:rStyle w:val="Hyperlink"/>
@@ -16818,7 +16956,13 @@
         <w:rPr>
           <w:szCs w:val="24"/>
         </w:rPr>
-        <w:t>1.1.1 Specification Overview</w:t>
+        <w:t>1.2</w:t>
+      </w:r>
+      <w:r>
+        <w:rPr>
+          <w:szCs w:val="24"/>
+        </w:rPr>
+        <w:t xml:space="preserve"> Specification Overview</w:t>
       </w:r>
     </w:p>
     <w:p>
@@ -16840,7 +16984,7 @@
         </w:rPr>
         <w:tab/>
       </w:r>
-      <w:hyperlink r:id="rId46" w:history="1">
+      <w:hyperlink r:id="rId42" w:history="1">
         <w:r>
           <w:rPr>
             <w:rStyle w:val="Hyperlink"/>
@@ -16913,7 +17057,7 @@
         <w:rPr>
           <w:szCs w:val="24"/>
         </w:rPr>
-        <w:t>1.1.1</w:t>
+        <w:t>1.2</w:t>
       </w:r>
       <w:r>
         <w:rPr>
@@ -16925,7 +17069,19 @@
         <w:rPr>
           <w:szCs w:val="24"/>
         </w:rPr>
-        <w:t>(v1.1.1)</w:t>
+        <w:t>(v</w:t>
+      </w:r>
+      <w:r>
+        <w:rPr>
+          <w:szCs w:val="24"/>
+        </w:rPr>
+        <w:t>1.2</w:t>
+      </w:r>
+      <w:r>
+        <w:rPr>
+          <w:szCs w:val="24"/>
+        </w:rPr>
+        <w:t>)</w:t>
       </w:r>
     </w:p>
     <w:p>
@@ -16947,7 +17103,7 @@
         </w:rPr>
         <w:tab/>
       </w:r>
-      <w:hyperlink r:id="rId47" w:history="1">
+      <w:hyperlink r:id="rId43" w:history="1">
         <w:r>
           <w:rPr>
             <w:rStyle w:val="Hyperlink"/>
@@ -17009,7 +17165,7 @@
           <w:szCs w:val="22"/>
         </w:rPr>
       </w:pPr>
-      <w:hyperlink r:id="rId48" w:history="1">
+      <w:hyperlink r:id="rId44" w:history="1">
         <w:r>
           <w:rPr>
             <w:rStyle w:val="Hyperlink"/>
@@ -17432,7 +17588,19 @@
       <w:jc w:val="right"/>
     </w:pPr>
     <w:r>
-      <w:t>STIX™ 1.1.1: THREAT ACTOR SPECIFICATION (V1.1.1)</w:t>
+      <w:t>STIX™ 1.</w:t>
+    </w:r>
+    <w:r>
+      <w:t>2</w:t>
+    </w:r>
+    <w:r>
+      <w:t>: THREAT ACTOR SPECIFICATION (V1.</w:t>
+    </w:r>
+    <w:r>
+      <w:t>2</w:t>
+    </w:r>
+    <w:r>
+      <w:t>)</w:t>
     </w:r>
   </w:p>
 </w:hdr>
@@ -17460,7 +17628,19 @@
       <w:jc w:val="right"/>
     </w:pPr>
     <w:r>
-      <w:t>STIX™ 1.1.1: THREAT ACTOR SPECIFICATION (V1.1.1)</w:t>
+      <w:t>STIX™ 1.</w:t>
+    </w:r>
+    <w:r>
+      <w:t>2</w:t>
+    </w:r>
+    <w:r>
+      <w:t>: THREAT ACTOR SPECIFICATION (V1.</w:t>
+    </w:r>
+    <w:r>
+      <w:t>2</w:t>
+    </w:r>
+    <w:r>
+      <w:t>)</w:t>
     </w:r>
   </w:p>
 </w:hdr>
@@ -22092,269 +22272,11 @@
 </file>
 
 <file path=customXml/item1.xml><?xml version="1.0" encoding="utf-8"?>
-<p:properties xmlns:p="http://schemas.microsoft.com/office/2006/metadata/properties" xmlns:xsi="http://www.w3.org/2001/XMLSchema-instance" xmlns:pc="http://schemas.microsoft.com/office/infopath/2007/PartnerControls">
-  <documentManagement>
-    <MITRE_x0020_Sensitivity xmlns="http://schemas.microsoft.com/sharepoint/v3">Internal MITRE Information</MITRE_x0020_Sensitivity>
-    <_Contributor xmlns="http://schemas.microsoft.com/sharepoint/v3/fields" xsi:nil="true"/>
-    <Release_x0020_Statement xmlns="http://schemas.microsoft.com/sharepoint/v3">For Internal MITRE Use</Release_x0020_Statement>
-    <Status xmlns="4d08c891-aa85-4e91-a798-dce01d66b851">In Progress</Status>
-  </documentManagement>
-</p:properties>
-</file>
-
-<file path=customXml/item2.xml><?xml version="1.0" encoding="utf-8"?>
-<?mso-contentType ?>
-<FormTemplates xmlns="http://schemas.microsoft.com/sharepoint/v3/contenttype/forms">
-  <Display>DocumentLibraryForm</Display>
-  <Edit>DocumentLibraryForm</Edit>
-  <New>DocumentLibraryForm</New>
-</FormTemplates>
-</file>
-
-<file path=customXml/item3.xml><?xml version="1.0" encoding="utf-8"?>
-<ct:contentTypeSchema xmlns:ct="http://schemas.microsoft.com/office/2006/metadata/contentType" xmlns:ma="http://schemas.microsoft.com/office/2006/metadata/properties/metaAttributes" ct:_="" ma:_="" ma:contentTypeName="MITRE Work" ma:contentTypeID="0x010100823A99C636F7423283FB0D200866C61300CC7BD67365BE2C42A4096DAE1DC10F06" ma:contentTypeVersion="3" ma:contentTypeDescription="Materials and documents that contain MITRE authored content and other content directly attributable to MITRE and its work" ma:contentTypeScope="" ma:versionID="085ad2ce3a226fddc0329540bbfa6f64">
-  <xsd:schema xmlns:xsd="http://www.w3.org/2001/XMLSchema" xmlns:xs="http://www.w3.org/2001/XMLSchema" xmlns:p="http://schemas.microsoft.com/office/2006/metadata/properties" xmlns:ns1="http://schemas.microsoft.com/sharepoint/v3" xmlns:ns2="http://schemas.microsoft.com/sharepoint/v3/fields" xmlns:ns3="4d08c891-aa85-4e91-a798-dce01d66b851" targetNamespace="http://schemas.microsoft.com/office/2006/metadata/properties" ma:root="true" ma:fieldsID="12a853ef9e543adebd21901f9cb1f667" ns1:_="" ns2:_="" ns3:_="">
-    <xsd:import namespace="http://schemas.microsoft.com/sharepoint/v3"/>
-    <xsd:import namespace="http://schemas.microsoft.com/sharepoint/v3/fields"/>
-    <xsd:import namespace="4d08c891-aa85-4e91-a798-dce01d66b851"/>
-    <xsd:element name="properties">
-      <xsd:complexType>
-        <xsd:sequence>
-          <xsd:element name="documentManagement">
-            <xsd:complexType>
-              <xsd:all>
-                <xsd:element ref="ns2:_Contributor" minOccurs="0"/>
-                <xsd:element ref="ns1:MITRE_x0020_Sensitivity"/>
-                <xsd:element ref="ns1:Release_x0020_Statement"/>
-                <xsd:element ref="ns3:Status"/>
-              </xsd:all>
-            </xsd:complexType>
-          </xsd:element>
-        </xsd:sequence>
-      </xsd:complexType>
-    </xsd:element>
-  </xsd:schema>
-  <xsd:schema xmlns:xsd="http://www.w3.org/2001/XMLSchema" xmlns:xs="http://www.w3.org/2001/XMLSchema" xmlns:dms="http://schemas.microsoft.com/office/2006/documentManagement/types" xmlns:pc="http://schemas.microsoft.com/office/infopath/2007/PartnerControls" targetNamespace="http://schemas.microsoft.com/sharepoint/v3" elementFormDefault="qualified">
-    <xsd:import namespace="http://schemas.microsoft.com/office/2006/documentManagement/types"/>
-    <xsd:import namespace="http://schemas.microsoft.com/office/infopath/2007/PartnerControls"/>
-    <xsd:element name="MITRE_x0020_Sensitivity" ma:index="10" ma:displayName="Sensitivity" ma:default="Internal MITRE Information" ma:internalName="MITRE_x0020_Sensitivity">
-      <xsd:simpleType>
-        <xsd:restriction base="dms:Choice">
-          <xsd:enumeration value="Public Information"/>
-          <xsd:enumeration value="Internal MITRE Information"/>
-          <xsd:enumeration value="Sensitive Information"/>
-          <xsd:enumeration value="Highly Sensitive Information"/>
-        </xsd:restriction>
-      </xsd:simpleType>
-    </xsd:element>
-    <xsd:element name="Release_x0020_Statement" ma:index="11" ma:displayName="Release Statement" ma:default="For Internal MITRE Use" ma:internalName="Release_x0020_Statement">
-      <xsd:simpleType>
-        <xsd:union memberTypes="dms:Text">
-          <xsd:simpleType>
-            <xsd:restriction base="dms:Choice">
-              <xsd:enumeration value="Approved for Public Release"/>
-              <xsd:enumeration value="For Internal MITRE Use"/>
-              <xsd:enumeration value="For Release to All Sponsors"/>
-              <xsd:enumeration value="For Limited Internal MITRE Use"/>
-              <xsd:enumeration value="For Limited External Release"/>
-              <xsd:enumeration value="Privileged: Sensitive Personal Information"/>
-              <xsd:enumeration value="MITRE Proprietary"/>
-              <xsd:enumeration value="Source Selection Sensitive"/>
-              <xsd:enumeration value="Restricted: Highly Sensitive Personal Information"/>
-            </xsd:restriction>
-          </xsd:simpleType>
-        </xsd:union>
-      </xsd:simpleType>
-    </xsd:element>
-  </xsd:schema>
-  <xsd:schema xmlns:xsd="http://www.w3.org/2001/XMLSchema" xmlns:xs="http://www.w3.org/2001/XMLSchema" xmlns:dms="http://schemas.microsoft.com/office/2006/documentManagement/types" xmlns:pc="http://schemas.microsoft.com/office/infopath/2007/PartnerControls" targetNamespace="http://schemas.microsoft.com/sharepoint/v3/fields" elementFormDefault="qualified">
-    <xsd:import namespace="http://schemas.microsoft.com/office/2006/documentManagement/types"/>
-    <xsd:import namespace="http://schemas.microsoft.com/office/infopath/2007/PartnerControls"/>
-    <xsd:element name="_Contributor" ma:index="9" nillable="true" ma:displayName="Contributor" ma:description="One or more people or organizations that contributed to this resource" ma:internalName="_Contributor">
-      <xsd:simpleType>
-        <xsd:restriction base="dms:Note">
-          <xsd:maxLength value="255"/>
-        </xsd:restriction>
-      </xsd:simpleType>
-    </xsd:element>
-  </xsd:schema>
-  <xsd:schema xmlns:xsd="http://www.w3.org/2001/XMLSchema" xmlns:xs="http://www.w3.org/2001/XMLSchema" xmlns:dms="http://schemas.microsoft.com/office/2006/documentManagement/types" xmlns:pc="http://schemas.microsoft.com/office/infopath/2007/PartnerControls" targetNamespace="4d08c891-aa85-4e91-a798-dce01d66b851" elementFormDefault="qualified">
-    <xsd:import namespace="http://schemas.microsoft.com/office/2006/documentManagement/types"/>
-    <xsd:import namespace="http://schemas.microsoft.com/office/infopath/2007/PartnerControls"/>
-    <xsd:element name="Status" ma:index="12" ma:displayName="Status" ma:default="In Progress" ma:internalName="Status">
-      <xsd:simpleType>
-        <xsd:restriction base="dms:Choice">
-          <xsd:enumeration value="In Progress"/>
-          <xsd:enumeration value="Draft"/>
-          <xsd:enumeration value="Deliverable"/>
-          <xsd:enumeration value="Other"/>
-        </xsd:restriction>
-      </xsd:simpleType>
-    </xsd:element>
-  </xsd:schema>
-  <xsd:schema xmlns="http://schemas.openxmlformats.org/package/2006/metadata/core-properties" xmlns:xsd="http://www.w3.org/2001/XMLSchema" xmlns:xsi="http://www.w3.org/2001/XMLSchema-instance" xmlns:dc="http://purl.org/dc/elements/1.1/" xmlns:dcterms="http://purl.org/dc/terms/" xmlns:odoc="http://schemas.microsoft.com/internal/obd" targetNamespace="http://schemas.openxmlformats.org/package/2006/metadata/core-properties" elementFormDefault="qualified" attributeFormDefault="unqualified" blockDefault="#all">
-    <xsd:import namespace="http://purl.org/dc/elements/1.1/" schemaLocation="http://dublincore.org/schemas/xmls/qdc/2003/04/02/dc.xsd"/>
-    <xsd:import namespace="http://purl.org/dc/terms/" schemaLocation="http://dublincore.org/schemas/xmls/qdc/2003/04/02/dcterms.xsd"/>
-    <xsd:element name="coreProperties" type="CT_coreProperties"/>
-    <xsd:complexType name="CT_coreProperties">
-      <xsd:all>
-        <xsd:element ref="dc:creator" minOccurs="0" maxOccurs="1" ma:index="8" ma:displayName="Author"/>
-        <xsd:element ref="dcterms:created" minOccurs="0" maxOccurs="1"/>
-        <xsd:element ref="dc:identifier" minOccurs="0" maxOccurs="1"/>
-        <xsd:element name="contentType" minOccurs="0" maxOccurs="1" type="xsd:string" ma:index="0" ma:displayName="Content Type"/>
-        <xsd:element ref="dc:title" minOccurs="0" maxOccurs="1" ma:index="4" ma:displayName="Title"/>
-        <xsd:element ref="dc:subject" minOccurs="0" maxOccurs="1"/>
-        <xsd:element ref="dc:description" minOccurs="0" maxOccurs="1"/>
-        <xsd:element name="keywords" minOccurs="0" maxOccurs="1" type="xsd:string"/>
-        <xsd:element ref="dc:language" minOccurs="0" maxOccurs="1"/>
-        <xsd:element name="category" minOccurs="0" maxOccurs="1" type="xsd:string"/>
-        <xsd:element name="version" minOccurs="0" maxOccurs="1" type="xsd:string"/>
-        <xsd:element name="revision" minOccurs="0" maxOccurs="1" type="xsd:string">
-          <xsd:annotation>
-            <xsd:documentation>
-                        This value indicates the number of saves or revisions. The application is responsible for updating this value after each revision.
-                    </xsd:documentation>
-          </xsd:annotation>
-        </xsd:element>
-        <xsd:element name="lastModifiedBy" minOccurs="0" maxOccurs="1" type="xsd:string"/>
-        <xsd:element ref="dcterms:modified" minOccurs="0" maxOccurs="1"/>
-        <xsd:element name="contentStatus" minOccurs="0" maxOccurs="1" type="xsd:string"/>
-      </xsd:all>
-    </xsd:complexType>
-  </xsd:schema>
-  <xs:schema xmlns:pc="http://schemas.microsoft.com/office/infopath/2007/PartnerControls" xmlns:xs="http://www.w3.org/2001/XMLSchema" targetNamespace="http://schemas.microsoft.com/office/infopath/2007/PartnerControls" elementFormDefault="qualified" attributeFormDefault="unqualified">
-    <xs:element name="Person">
-      <xs:complexType>
-        <xs:sequence>
-          <xs:element ref="pc:DisplayName" minOccurs="0"/>
-          <xs:element ref="pc:AccountId" minOccurs="0"/>
-          <xs:element ref="pc:AccountType" minOccurs="0"/>
-        </xs:sequence>
-      </xs:complexType>
-    </xs:element>
-    <xs:element name="DisplayName" type="xs:string"/>
-    <xs:element name="AccountId" type="xs:string"/>
-    <xs:element name="AccountType" type="xs:string"/>
-    <xs:element name="BDCAssociatedEntity">
-      <xs:complexType>
-        <xs:sequence>
-          <xs:element ref="pc:BDCEntity" minOccurs="0" maxOccurs="unbounded"/>
-        </xs:sequence>
-        <xs:attribute ref="pc:EntityNamespace"/>
-        <xs:attribute ref="pc:EntityName"/>
-        <xs:attribute ref="pc:SystemInstanceName"/>
-        <xs:attribute ref="pc:AssociationName"/>
-      </xs:complexType>
-    </xs:element>
-    <xs:attribute name="EntityNamespace" type="xs:string"/>
-    <xs:attribute name="EntityName" type="xs:string"/>
-    <xs:attribute name="SystemInstanceName" type="xs:string"/>
-    <xs:attribute name="AssociationName" type="xs:string"/>
-    <xs:element name="BDCEntity">
-      <xs:complexType>
-        <xs:sequence>
-          <xs:element ref="pc:EntityDisplayName" minOccurs="0"/>
-          <xs:element ref="pc:EntityInstanceReference" minOccurs="0"/>
-          <xs:element ref="pc:EntityId1" minOccurs="0"/>
-          <xs:element ref="pc:EntityId2" minOccurs="0"/>
-          <xs:element ref="pc:EntityId3" minOccurs="0"/>
-          <xs:element ref="pc:EntityId4" minOccurs="0"/>
-          <xs:element ref="pc:EntityId5" minOccurs="0"/>
-        </xs:sequence>
-      </xs:complexType>
-    </xs:element>
-    <xs:element name="EntityDisplayName" type="xs:string"/>
-    <xs:element name="EntityInstanceReference" type="xs:string"/>
-    <xs:element name="EntityId1" type="xs:string"/>
-    <xs:element name="EntityId2" type="xs:string"/>
-    <xs:element name="EntityId3" type="xs:string"/>
-    <xs:element name="EntityId4" type="xs:string"/>
-    <xs:element name="EntityId5" type="xs:string"/>
-    <xs:element name="Terms">
-      <xs:complexType>
-        <xs:sequence>
-          <xs:element ref="pc:TermInfo" minOccurs="0" maxOccurs="unbounded"/>
-        </xs:sequence>
-      </xs:complexType>
-    </xs:element>
-    <xs:element name="TermInfo">
-      <xs:complexType>
-        <xs:sequence>
-          <xs:element ref="pc:TermName" minOccurs="0"/>
-          <xs:element ref="pc:TermId" minOccurs="0"/>
-        </xs:sequence>
-      </xs:complexType>
-    </xs:element>
-    <xs:element name="TermName" type="xs:string"/>
-    <xs:element name="TermId" type="xs:string"/>
-  </xs:schema>
-</ct:contentTypeSchema>
-</file>
-
-<file path=customXml/item4.xml><?xml version="1.0" encoding="utf-8"?>
-<?mso-contentType ?>
-<customXsn xmlns="http://schemas.microsoft.com/office/2006/metadata/customXsn">
-  <xsnLocation/>
-  <cached>True</cached>
-  <openByDefault>True</openByDefault>
-  <xsnScope/>
-</customXsn>
-</file>
-
-<file path=customXml/item5.xml><?xml version="1.0" encoding="utf-8"?>
 <b:Sources xmlns:b="http://schemas.openxmlformats.org/officeDocument/2006/bibliography" xmlns="http://schemas.openxmlformats.org/officeDocument/2006/bibliography" SelectedStyle="\APA.XSL" StyleName="APA"/>
 </file>
 
 <file path=customXml/itemProps1.xml><?xml version="1.0" encoding="utf-8"?>
-<ds:datastoreItem xmlns:ds="http://schemas.openxmlformats.org/officeDocument/2006/customXml" ds:itemID="{788D4195-E13B-4263-A9D0-D1D9CC9B4524}">
-  <ds:schemaRefs>
-    <ds:schemaRef ds:uri="http://schemas.microsoft.com/office/2006/metadata/properties"/>
-    <ds:schemaRef ds:uri="http://schemas.microsoft.com/office/infopath/2007/PartnerControls"/>
-    <ds:schemaRef ds:uri="http://schemas.microsoft.com/sharepoint/v3"/>
-    <ds:schemaRef ds:uri="http://schemas.microsoft.com/sharepoint/v3/fields"/>
-    <ds:schemaRef ds:uri="4d08c891-aa85-4e91-a798-dce01d66b851"/>
-  </ds:schemaRefs>
-</ds:datastoreItem>
-</file>
-
-<file path=customXml/itemProps2.xml><?xml version="1.0" encoding="utf-8"?>
-<ds:datastoreItem xmlns:ds="http://schemas.openxmlformats.org/officeDocument/2006/customXml" ds:itemID="{A8719A14-A1CE-4887-98C7-6853CFAD0408}">
-  <ds:schemaRefs>
-    <ds:schemaRef ds:uri="http://schemas.microsoft.com/sharepoint/v3/contenttype/forms"/>
-  </ds:schemaRefs>
-</ds:datastoreItem>
-</file>
-
-<file path=customXml/itemProps3.xml><?xml version="1.0" encoding="utf-8"?>
-<ds:datastoreItem xmlns:ds="http://schemas.openxmlformats.org/officeDocument/2006/customXml" ds:itemID="{B0D2CDD9-251B-4223-9626-7C6E3D9C606B}">
-  <ds:schemaRefs>
-    <ds:schemaRef ds:uri="http://schemas.microsoft.com/office/2006/metadata/contentType"/>
-    <ds:schemaRef ds:uri="http://schemas.microsoft.com/office/2006/metadata/properties/metaAttributes"/>
-    <ds:schemaRef ds:uri="http://www.w3.org/2001/XMLSchema"/>
-    <ds:schemaRef ds:uri="http://schemas.microsoft.com/office/2006/metadata/properties"/>
-    <ds:schemaRef ds:uri="http://schemas.microsoft.com/sharepoint/v3"/>
-    <ds:schemaRef ds:uri="http://schemas.microsoft.com/sharepoint/v3/fields"/>
-    <ds:schemaRef ds:uri="4d08c891-aa85-4e91-a798-dce01d66b851"/>
-    <ds:schemaRef ds:uri="http://schemas.microsoft.com/office/2006/documentManagement/types"/>
-    <ds:schemaRef ds:uri="http://schemas.microsoft.com/office/infopath/2007/PartnerControls"/>
-    <ds:schemaRef ds:uri="http://schemas.openxmlformats.org/package/2006/metadata/core-properties"/>
-    <ds:schemaRef ds:uri="http://purl.org/dc/elements/1.1/"/>
-    <ds:schemaRef ds:uri="http://purl.org/dc/terms/"/>
-    <ds:schemaRef ds:uri="http://schemas.microsoft.com/internal/obd"/>
-  </ds:schemaRefs>
-</ds:datastoreItem>
-</file>
-
-<file path=customXml/itemProps4.xml><?xml version="1.0" encoding="utf-8"?>
-<ds:datastoreItem xmlns:ds="http://schemas.openxmlformats.org/officeDocument/2006/customXml" ds:itemID="{663F1A4D-610A-45D9-ACAB-423BFE4ED320}">
-  <ds:schemaRefs>
-    <ds:schemaRef ds:uri="http://schemas.microsoft.com/office/2006/metadata/customXsn"/>
-  </ds:schemaRefs>
-</ds:datastoreItem>
-</file>
-
-<file path=customXml/itemProps5.xml><?xml version="1.0" encoding="utf-8"?>
-<ds:datastoreItem xmlns:ds="http://schemas.openxmlformats.org/officeDocument/2006/customXml" ds:itemID="{5B9195F4-82D9-44B4-A2DE-0B9A4A918C7D}">
+<ds:datastoreItem xmlns:ds="http://schemas.openxmlformats.org/officeDocument/2006/customXml" ds:itemID="{891BC058-EB34-4D2A-9EE3-2E50A22F2260}">
   <ds:schemaRefs>
     <ds:schemaRef ds:uri="http://schemas.openxmlformats.org/officeDocument/2006/bibliography"/>
   </ds:schemaRefs>

</xml_diff>